<commit_message>
labels changed, issue fixed in report
</commit_message>
<xml_diff>
--- a/DocxGenerator/resources/corre.docx
+++ b/DocxGenerator/resources/corre.docx
@@ -80,27 +80,14 @@
       <w:r>
         <w:t xml:space="preserve">Portefeuille défini du </w:t>
       </w:r>
-      <w:r>
-        <w:fldChar w:fldCharType="begin"/>
-      </w:r>
-      <w:r>
-        <w:instrText xml:space="preserve"> MERGEFIELD  $dateDeb  \* MERGEFORMAT </w:instrText>
-      </w:r>
-      <w:r>
-        <w:fldChar w:fldCharType="separate"/>
-      </w:r>
-      <w:r>
-        <w:rPr>
-          <w:noProof/>
-        </w:rPr>
-        <w:t>«$dateDeb»</w:t>
-      </w:r>
-      <w:r>
-        <w:rPr>
-          <w:noProof/>
-        </w:rPr>
-        <w:fldChar w:fldCharType="end"/>
-      </w:r>
+      <w:fldSimple w:instr=" MERGEFIELD  $dateDeb  \* MERGEFORMAT ">
+        <w:r>
+          <w:rPr>
+            <w:noProof/>
+          </w:rPr>
+          <w:t>«$dateDeb»</w:t>
+        </w:r>
+      </w:fldSimple>
       <w:r>
         <w:t xml:space="preserve"> </w:t>
       </w:r>
@@ -110,27 +97,14 @@
       <w:r>
         <w:t xml:space="preserve"> </w:t>
       </w:r>
-      <w:r>
-        <w:fldChar w:fldCharType="begin"/>
-      </w:r>
-      <w:r>
-        <w:instrText xml:space="preserve"> MERGEFIELD  $dateFin  \* MERGEFORMAT </w:instrText>
-      </w:r>
-      <w:r>
-        <w:fldChar w:fldCharType="separate"/>
-      </w:r>
-      <w:r>
-        <w:rPr>
-          <w:noProof/>
-        </w:rPr>
-        <w:t>«$dateFin»</w:t>
-      </w:r>
-      <w:r>
-        <w:rPr>
-          <w:noProof/>
-        </w:rPr>
-        <w:fldChar w:fldCharType="end"/>
-      </w:r>
+      <w:fldSimple w:instr=" MERGEFIELD  $dateFin  \* MERGEFORMAT ">
+        <w:r>
+          <w:rPr>
+            <w:noProof/>
+          </w:rPr>
+          <w:t>«$dateFin»</w:t>
+        </w:r>
+      </w:fldSimple>
       <w:r>
         <w:t>.</w:t>
       </w:r>
@@ -142,78 +116,39 @@
       <w:r>
         <w:t xml:space="preserve">Composition du </w:t>
       </w:r>
-      <w:r>
-        <w:fldChar w:fldCharType="begin"/>
-      </w:r>
-      <w:r>
-        <w:instrText xml:space="preserve"> MERGEFIELD  $portefeuilleName  \* MERGEFORMAT </w:instrText>
-      </w:r>
-      <w:r>
-        <w:fldChar w:fldCharType="separate"/>
-      </w:r>
-      <w:r>
-        <w:rPr>
-          <w:noProof/>
-        </w:rPr>
-        <w:t>«$portefeuilleName»</w:t>
-      </w:r>
-      <w:r>
-        <w:rPr>
-          <w:noProof/>
-        </w:rPr>
-        <w:fldChar w:fldCharType="end"/>
-      </w:r>
+      <w:fldSimple w:instr=" MERGEFIELD  $portefeuilleName  \* MERGEFORMAT ">
+        <w:r>
+          <w:rPr>
+            <w:noProof/>
+          </w:rPr>
+          <w:t>«$portefeuilleName»</w:t>
+        </w:r>
+      </w:fldSimple>
       <w:r>
         <w:t xml:space="preserve"> de valeur </w:t>
       </w:r>
-      <w:r>
-        <w:fldChar w:fldCharType="begin"/>
-      </w:r>
-      <w:r>
-        <w:instrText xml:space="preserve"> MERGEFIELD  $val  \* MERGEFORMAT </w:instrText>
-      </w:r>
-      <w:r>
-        <w:fldChar w:fldCharType="separate"/>
-      </w:r>
-      <w:r>
-        <w:rPr>
-          <w:noProof/>
-        </w:rPr>
-        <w:t>«$val»</w:t>
-      </w:r>
-      <w:r>
-        <w:rPr>
-          <w:noProof/>
-        </w:rPr>
-        <w:fldChar w:fldCharType="end"/>
-      </w:r>
+      <w:fldSimple w:instr=" MERGEFIELD  $val  \* MERGEFORMAT ">
+        <w:r>
+          <w:rPr>
+            <w:noProof/>
+          </w:rPr>
+          <w:t>«$val»</w:t>
+        </w:r>
+      </w:fldSimple>
       <w:r>
         <w:t xml:space="preserve"> </w:t>
       </w:r>
       <w:r>
         <w:t xml:space="preserve">au </w:t>
       </w:r>
-      <w:r>
-        <w:fldChar w:fldCharType="begin"/>
-      </w:r>
-      <w:r>
-        <w:instrText xml:space="preserve"> MERGEFIELD  $date  \* MERGEFORMAT </w:instrText>
-      </w:r>
-      <w:r>
-        <w:fldChar w:fldCharType="separate"/>
-      </w:r>
-      <w:r>
-        <w:rPr>
-          <w:noProof/>
-        </w:rPr>
-        <w:t>«$date»</w:t>
-      </w:r>
-      <w:r>
-        <w:rPr>
-          <w:noProof/>
-        </w:rPr>
-        <w:fldChar w:fldCharType="end"/>
-      </w:r>
+      <w:fldSimple w:instr=" MERGEFIELD  $date  \* MERGEFORMAT ">
+        <w:r>
+          <w:rPr>
+            <w:noProof/>
+          </w:rPr>
+          <w:t>«$date»</w:t>
+        </w:r>
+      </w:fldSimple>
     </w:p>
     <w:tbl>
       <w:tblPr>
@@ -222,12 +157,12 @@
         <w:tblLook w:val="04A0" w:firstRow="1" w:lastRow="0" w:firstColumn="1" w:lastColumn="0" w:noHBand="0" w:noVBand="1"/>
       </w:tblPr>
       <w:tblGrid>
-        <w:gridCol w:w="1648"/>
-        <w:gridCol w:w="1427"/>
-        <w:gridCol w:w="1505"/>
-        <w:gridCol w:w="1584"/>
-        <w:gridCol w:w="1727"/>
-        <w:gridCol w:w="1963"/>
+        <w:gridCol w:w="1583"/>
+        <w:gridCol w:w="1438"/>
+        <w:gridCol w:w="1517"/>
+        <w:gridCol w:w="1596"/>
+        <w:gridCol w:w="1741"/>
+        <w:gridCol w:w="1979"/>
       </w:tblGrid>
       <w:tr>
         <w:tc>
@@ -285,8 +220,6 @@
             <w:r>
               <w:t>Period</w:t>
             </w:r>
-            <w:bookmarkStart w:id="0" w:name="_GoBack"/>
-            <w:bookmarkEnd w:id="0"/>
           </w:p>
         </w:tc>
         <w:tc>
@@ -332,30 +265,16 @@
             <w:pPr>
               <w:pStyle w:val="Standard"/>
             </w:pPr>
-            <w:r>
-              <w:fldChar w:fldCharType="begin"/>
-            </w:r>
-            <w:r>
-              <w:instrText xml:space="preserve"> MERGEFIELD  $ass</w:instrText>
-            </w:r>
-            <w:r>
-              <w:instrText xml:space="preserve">et.Name  \* MERGEFORMAT </w:instrText>
-            </w:r>
-            <w:r>
-              <w:fldChar w:fldCharType="separate"/>
-            </w:r>
-            <w:r>
-              <w:rPr>
-                <w:noProof/>
-              </w:rPr>
-              <w:t>«$asset.Name»</w:t>
-            </w:r>
-            <w:r>
-              <w:rPr>
-                <w:noProof/>
-              </w:rPr>
-              <w:fldChar w:fldCharType="end"/>
-            </w:r>
+            <w:fldSimple w:instr=" MERGEFIELD  $asset.Type  \* MERGEFORMAT ">
+              <w:r>
+                <w:rPr>
+                  <w:noProof/>
+                </w:rPr>
+                <w:t>«$asset.Type»</w:t>
+              </w:r>
+            </w:fldSimple>
+            <w:bookmarkStart w:id="0" w:name="_GoBack"/>
+            <w:bookmarkEnd w:id="0"/>
           </w:p>
         </w:tc>
         <w:tc>
@@ -366,27 +285,14 @@
             <w:pPr>
               <w:pStyle w:val="Standard"/>
             </w:pPr>
-            <w:r>
-              <w:fldChar w:fldCharType="begin"/>
-            </w:r>
-            <w:r>
-              <w:instrText xml:space="preserve"> MERGEFIELD  $asset.Qte  \* MERGEFORMAT </w:instrText>
-            </w:r>
-            <w:r>
-              <w:fldChar w:fldCharType="separate"/>
-            </w:r>
-            <w:r>
-              <w:rPr>
-                <w:noProof/>
-              </w:rPr>
-              <w:t>«$asset.Qte»</w:t>
-            </w:r>
-            <w:r>
-              <w:rPr>
-                <w:noProof/>
-              </w:rPr>
-              <w:fldChar w:fldCharType="end"/>
-            </w:r>
+            <w:fldSimple w:instr=" MERGEFIELD  $asset.Qte  \* MERGEFORMAT ">
+              <w:r>
+                <w:rPr>
+                  <w:noProof/>
+                </w:rPr>
+                <w:t>«$asset.Qte»</w:t>
+              </w:r>
+            </w:fldSimple>
           </w:p>
         </w:tc>
         <w:tc>
@@ -397,27 +303,14 @@
             <w:pPr>
               <w:pStyle w:val="Standard"/>
             </w:pPr>
-            <w:r>
-              <w:fldChar w:fldCharType="begin"/>
-            </w:r>
-            <w:r>
-              <w:instrText xml:space="preserve"> MERGEFIELD  $asset.Unit  \* MERGEFORMAT </w:instrText>
-            </w:r>
-            <w:r>
-              <w:fldChar w:fldCharType="separate"/>
-            </w:r>
-            <w:r>
-              <w:rPr>
-                <w:noProof/>
-              </w:rPr>
-              <w:t>«$asset.Unit»</w:t>
-            </w:r>
-            <w:r>
-              <w:rPr>
-                <w:noProof/>
-              </w:rPr>
-              <w:fldChar w:fldCharType="end"/>
-            </w:r>
+            <w:fldSimple w:instr=" MERGEFIELD  $asset.Unit  \* MERGEFORMAT ">
+              <w:r>
+                <w:rPr>
+                  <w:noProof/>
+                </w:rPr>
+                <w:t>«$asset.Unit»</w:t>
+              </w:r>
+            </w:fldSimple>
           </w:p>
         </w:tc>
         <w:tc>
@@ -428,27 +321,14 @@
             <w:pPr>
               <w:pStyle w:val="Standard"/>
             </w:pPr>
-            <w:r>
-              <w:fldChar w:fldCharType="begin"/>
-            </w:r>
-            <w:r>
-              <w:instrText xml:space="preserve"> MERGEFIELD  $asset.Total  \* MERGEFORMAT </w:instrText>
-            </w:r>
-            <w:r>
-              <w:fldChar w:fldCharType="separate"/>
-            </w:r>
-            <w:r>
-              <w:rPr>
-                <w:noProof/>
-              </w:rPr>
-              <w:t>«$asset.Total»</w:t>
-            </w:r>
-            <w:r>
-              <w:rPr>
-                <w:noProof/>
-              </w:rPr>
-              <w:fldChar w:fldCharType="end"/>
-            </w:r>
+            <w:fldSimple w:instr=" MERGEFIELD  $asset.Total  \* MERGEFORMAT ">
+              <w:r>
+                <w:rPr>
+                  <w:noProof/>
+                </w:rPr>
+                <w:t>«$asset.Total»</w:t>
+              </w:r>
+            </w:fldSimple>
           </w:p>
         </w:tc>
         <w:tc>
@@ -459,30 +339,14 @@
             <w:pPr>
               <w:pStyle w:val="Standard"/>
             </w:pPr>
-            <w:r>
-              <w:fldChar w:fldCharType="begin"/>
-            </w:r>
-            <w:r>
-              <w:instrText xml:space="preserve"> MERGEFIELD  $asset.Pvalue  \* MERGEFORMA</w:instrText>
-            </w:r>
-            <w:r>
-              <w:instrText xml:space="preserve">T </w:instrText>
-            </w:r>
-            <w:r>
-              <w:fldChar w:fldCharType="separate"/>
-            </w:r>
-            <w:r>
-              <w:rPr>
-                <w:noProof/>
-              </w:rPr>
-              <w:t>«$asset.Pvalue»</w:t>
-            </w:r>
-            <w:r>
-              <w:rPr>
-                <w:noProof/>
-              </w:rPr>
-              <w:fldChar w:fldCharType="end"/>
-            </w:r>
+            <w:fldSimple w:instr=" MERGEFIELD  $asset.Pvalue  \* MERGEFORMAT ">
+              <w:r>
+                <w:rPr>
+                  <w:noProof/>
+                </w:rPr>
+                <w:t>«$asset.Pvalue»</w:t>
+              </w:r>
+            </w:fldSimple>
           </w:p>
         </w:tc>
         <w:tc>
@@ -493,27 +357,14 @@
             <w:pPr>
               <w:pStyle w:val="Standard"/>
             </w:pPr>
-            <w:r>
-              <w:fldChar w:fldCharType="begin"/>
-            </w:r>
-            <w:r>
-              <w:instrText xml:space="preserve"> MERGEFIELD  $asset.Statvalue  \* MERGEFORMAT </w:instrText>
-            </w:r>
-            <w:r>
-              <w:fldChar w:fldCharType="separate"/>
-            </w:r>
-            <w:r>
-              <w:rPr>
-                <w:noProof/>
-              </w:rPr>
-              <w:t>«$asset.Statvalue»</w:t>
-            </w:r>
-            <w:r>
-              <w:rPr>
-                <w:noProof/>
-              </w:rPr>
-              <w:fldChar w:fldCharType="end"/>
-            </w:r>
+            <w:fldSimple w:instr=" MERGEFIELD  $asset.Statvalue  \* MERGEFORMAT ">
+              <w:r>
+                <w:rPr>
+                  <w:noProof/>
+                </w:rPr>
+                <w:t>«$asset.Statvalue»</w:t>
+              </w:r>
+            </w:fldSimple>
           </w:p>
         </w:tc>
       </w:tr>
@@ -1725,7 +1576,7 @@
 </file>
 
 <file path=customXml/itemProps1.xml><?xml version="1.0" encoding="utf-8"?>
-<ds:datastoreItem xmlns:ds="http://schemas.openxmlformats.org/officeDocument/2006/customXml" ds:itemID="{DF5E09B6-8D4C-4D8E-A4F7-DB34F1D0516B}">
+<ds:datastoreItem xmlns:ds="http://schemas.openxmlformats.org/officeDocument/2006/customXml" ds:itemID="{62DF6BF8-00C2-4D3E-8F5F-4C982ECDA453}">
   <ds:schemaRefs>
     <ds:schemaRef ds:uri="http://schemas.openxmlformats.org/officeDocument/2006/bibliography"/>
   </ds:schemaRefs>

</xml_diff>